<commit_message>
Manual de marca v2 041023
Update Escala de grises
</commit_message>
<xml_diff>
--- a/Manual de marca/Manual de marca.docx
+++ b/Manual de marca/Manual de marca.docx
@@ -4724,7 +4724,7 @@
                                 <w:szCs w:val="48"/>
                                 <w:lang w:val="es-ES"/>
                               </w:rPr>
-                              <w:t>PALETA PRINCIPAL DE COLOR</w:t>
+                              <w:t>ESCALA DE GRISES</w:t>
                             </w:r>
                           </w:p>
                         </w:txbxContent>
@@ -4769,7 +4769,7 @@
                           <w:szCs w:val="48"/>
                           <w:lang w:val="es-ES"/>
                         </w:rPr>
-                        <w:t>PALETA PRINCIPAL DE COLOR</w:t>
+                        <w:t>ESCALA DE GRISES</w:t>
                       </w:r>
                     </w:p>
                   </w:txbxContent>

</xml_diff>